<commit_message>
Calibration in cm whiskercam
</commit_message>
<xml_diff>
--- a/Calibration/Info on what P to use.docx
+++ b/Calibration/Info on what P to use.docx
@@ -25,14 +25,24 @@
       </w:r>
       <w:proofErr w:type="spellEnd"/>
       <w:r>
-        <w:t xml:space="preserve"> for anything after 10/11</w:t>
+        <w:t xml:space="preserve"> for anything after 10/11/21</w:t>
+      </w:r>
+      <w:r>
+        <w:t xml:space="preserve"> until 1/12/21</w:t>
+      </w:r>
+    </w:p>
+    <w:p>
+      <w:r>
+        <w:t>Use Camera_whisker_sync_1 for anything after 2</w:t>
       </w:r>
       <w:bookmarkStart w:id="0" w:name="_GoBack"/>
       <w:bookmarkEnd w:id="0"/>
       <w:r>
-        <w:t>/21</w:t>
+        <w:t>/12/21</w:t>
       </w:r>
     </w:p>
+    <w:p/>
+    <w:p/>
     <w:sectPr>
       <w:pgSz w:w="11906" w:h="16838"/>
       <w:pgMar w:top="1440" w:right="1440" w:bottom="1440" w:left="1440" w:header="708" w:footer="708" w:gutter="0"/>

</xml_diff>